<commit_message>
update bar chart and comments from reviewer
</commit_message>
<xml_diff>
--- a/AIND-Isolation/heuristic_analysis.docx
+++ b/AIND-Isolation/heuristic_analysis.docx
@@ -4,7 +4,6 @@
   <w:body>
     <w:p>
       <w:pPr>
-        <w:pBdr/>
         <w:contextualSpacing w:val="0"/>
         <w:jc w:val="center"/>
         <w:rPr/>
@@ -27,7 +26,6 @@
     </w:p>
     <w:p>
       <w:pPr>
-        <w:pBdr/>
         <w:contextualSpacing w:val="0"/>
         <w:jc w:val="left"/>
         <w:rPr/>
@@ -45,7 +43,6 @@
           <w:ilvl w:val="0"/>
           <w:numId w:val="2"/>
         </w:numPr>
-        <w:pBdr/>
         <w:ind w:left="720" w:hanging="360"/>
         <w:contextualSpacing w:val="1"/>
         <w:rPr>
@@ -65,7 +62,6 @@
           <w:ilvl w:val="0"/>
           <w:numId w:val="2"/>
         </w:numPr>
-        <w:pBdr/>
         <w:ind w:left="720" w:hanging="360"/>
         <w:contextualSpacing w:val="1"/>
         <w:rPr>
@@ -85,7 +81,6 @@
           <w:ilvl w:val="0"/>
           <w:numId w:val="2"/>
         </w:numPr>
-        <w:pBdr/>
         <w:ind w:left="720" w:hanging="360"/>
         <w:contextualSpacing w:val="1"/>
         <w:rPr>
@@ -101,7 +96,6 @@
     </w:p>
     <w:p>
       <w:pPr>
-        <w:pBdr/>
         <w:contextualSpacing w:val="0"/>
         <w:rPr/>
       </w:pPr>
@@ -116,19 +110,17 @@
     </w:p>
     <w:p>
       <w:pPr>
-        <w:pBdr/>
-        <w:contextualSpacing w:val="0"/>
-        <w:rPr/>
-      </w:pPr>
-      <w:r>
-        <w:rPr>
-          <w:rtl w:val="0"/>
-        </w:rPr>
-      </w:r>
-    </w:p>
-    <w:p>
-      <w:pPr>
-        <w:pBdr/>
+        <w:contextualSpacing w:val="0"/>
+        <w:rPr/>
+      </w:pPr>
+      <w:r>
+        <w:rPr>
+          <w:rtl w:val="0"/>
+        </w:rPr>
+      </w:r>
+    </w:p>
+    <w:p>
+      <w:pPr>
         <w:contextualSpacing w:val="0"/>
         <w:rPr/>
       </w:pPr>
@@ -145,7 +137,6 @@
           <w:ilvl w:val="0"/>
           <w:numId w:val="1"/>
         </w:numPr>
-        <w:pBdr/>
         <w:ind w:left="720" w:hanging="360"/>
         <w:contextualSpacing w:val="1"/>
         <w:rPr>
@@ -165,7 +156,6 @@
           <w:ilvl w:val="0"/>
           <w:numId w:val="1"/>
         </w:numPr>
-        <w:pBdr/>
         <w:ind w:left="720" w:hanging="360"/>
         <w:contextualSpacing w:val="1"/>
         <w:rPr>
@@ -181,31 +171,28 @@
     </w:p>
     <w:p>
       <w:pPr>
-        <w:pBdr/>
-        <w:contextualSpacing w:val="0"/>
-        <w:rPr/>
-      </w:pPr>
-      <w:r>
-        <w:rPr>
-          <w:rtl w:val="0"/>
-        </w:rPr>
-      </w:r>
-    </w:p>
-    <w:p>
-      <w:pPr>
-        <w:pBdr/>
-        <w:contextualSpacing w:val="0"/>
-        <w:rPr/>
-      </w:pPr>
-      <w:r>
-        <w:rPr>
-          <w:rtl w:val="0"/>
-        </w:rPr>
-      </w:r>
-    </w:p>
-    <w:p>
-      <w:pPr>
-        <w:pBdr/>
+        <w:contextualSpacing w:val="0"/>
+        <w:rPr/>
+      </w:pPr>
+      <w:r>
+        <w:rPr>
+          <w:rtl w:val="0"/>
+        </w:rPr>
+      </w:r>
+    </w:p>
+    <w:p>
+      <w:pPr>
+        <w:contextualSpacing w:val="0"/>
+        <w:rPr/>
+      </w:pPr>
+      <w:r>
+        <w:rPr>
+          <w:rtl w:val="0"/>
+        </w:rPr>
+      </w:r>
+    </w:p>
+    <w:p>
+      <w:pPr>
         <w:contextualSpacing w:val="0"/>
         <w:rPr/>
       </w:pPr>
@@ -246,7 +233,6 @@
     </w:p>
     <w:p>
       <w:pPr>
-        <w:pBdr/>
         <w:contextualSpacing w:val="0"/>
         <w:rPr/>
       </w:pPr>
@@ -285,55 +271,50 @@
     </w:p>
     <w:p>
       <w:pPr>
-        <w:pBdr/>
-        <w:contextualSpacing w:val="0"/>
-        <w:rPr/>
-      </w:pPr>
-      <w:r>
-        <w:rPr>
-          <w:rtl w:val="0"/>
-        </w:rPr>
-      </w:r>
-    </w:p>
-    <w:p>
-      <w:pPr>
-        <w:pBdr/>
-        <w:contextualSpacing w:val="0"/>
-        <w:rPr/>
-      </w:pPr>
-      <w:r>
-        <w:rPr>
-          <w:rtl w:val="0"/>
-        </w:rPr>
-      </w:r>
-    </w:p>
-    <w:p>
-      <w:pPr>
-        <w:pBdr/>
-        <w:contextualSpacing w:val="0"/>
-        <w:rPr/>
-      </w:pPr>
-      <w:r>
-        <w:rPr>
-          <w:rtl w:val="0"/>
-        </w:rPr>
-      </w:r>
-    </w:p>
-    <w:p>
-      <w:pPr>
-        <w:pBdr/>
-        <w:contextualSpacing w:val="0"/>
-        <w:rPr/>
-      </w:pPr>
-      <w:r>
-        <w:rPr>
-          <w:rtl w:val="0"/>
-        </w:rPr>
-      </w:r>
-    </w:p>
-    <w:p>
-      <w:pPr>
-        <w:pBdr/>
+        <w:contextualSpacing w:val="0"/>
+        <w:rPr/>
+      </w:pPr>
+      <w:r>
+        <w:rPr>
+          <w:rtl w:val="0"/>
+        </w:rPr>
+      </w:r>
+    </w:p>
+    <w:p>
+      <w:pPr>
+        <w:contextualSpacing w:val="0"/>
+        <w:rPr/>
+      </w:pPr>
+      <w:r>
+        <w:rPr>
+          <w:rtl w:val="0"/>
+        </w:rPr>
+      </w:r>
+    </w:p>
+    <w:p>
+      <w:pPr>
+        <w:contextualSpacing w:val="0"/>
+        <w:rPr/>
+      </w:pPr>
+      <w:r>
+        <w:rPr>
+          <w:rtl w:val="0"/>
+        </w:rPr>
+      </w:r>
+    </w:p>
+    <w:p>
+      <w:pPr>
+        <w:contextualSpacing w:val="0"/>
+        <w:rPr/>
+      </w:pPr>
+      <w:r>
+        <w:rPr>
+          <w:rtl w:val="0"/>
+        </w:rPr>
+      </w:r>
+    </w:p>
+    <w:p>
+      <w:pPr>
         <w:contextualSpacing w:val="0"/>
         <w:rPr/>
       </w:pPr>
@@ -466,7 +447,6 @@
     </w:p>
     <w:p>
       <w:pPr>
-        <w:pBdr/>
         <w:contextualSpacing w:val="0"/>
         <w:rPr/>
       </w:pPr>
@@ -589,7 +569,6 @@
     </w:p>
     <w:p>
       <w:pPr>
-        <w:pBdr/>
         <w:contextualSpacing w:val="0"/>
         <w:rPr/>
       </w:pPr>
@@ -631,19 +610,17 @@
     </w:p>
     <w:p>
       <w:pPr>
-        <w:pBdr/>
-        <w:contextualSpacing w:val="0"/>
-        <w:rPr/>
-      </w:pPr>
-      <w:r>
-        <w:rPr>
-          <w:rtl w:val="0"/>
-        </w:rPr>
-      </w:r>
-    </w:p>
-    <w:p>
-      <w:pPr>
-        <w:pBdr/>
+        <w:contextualSpacing w:val="0"/>
+        <w:rPr/>
+      </w:pPr>
+      <w:r>
+        <w:rPr>
+          <w:rtl w:val="0"/>
+        </w:rPr>
+      </w:r>
+    </w:p>
+    <w:p>
+      <w:pPr>
         <w:contextualSpacing w:val="0"/>
         <w:rPr/>
       </w:pPr>
@@ -762,7 +739,6 @@
     </w:p>
     <w:p>
       <w:pPr>
-        <w:pBdr/>
         <w:contextualSpacing w:val="0"/>
         <w:rPr/>
       </w:pPr>
@@ -807,7 +783,6 @@
     </w:p>
     <w:p>
       <w:pPr>
-        <w:pBdr/>
         <w:contextualSpacing w:val="0"/>
         <w:rPr/>
       </w:pPr>
@@ -958,7 +933,6 @@
     </w:p>
     <w:p>
       <w:pPr>
-        <w:pBdr/>
         <w:contextualSpacing w:val="0"/>
         <w:rPr/>
       </w:pPr>
@@ -1097,7 +1071,6 @@
     </w:p>
     <w:p>
       <w:pPr>
-        <w:pBdr/>
         <w:contextualSpacing w:val="0"/>
         <w:rPr/>
       </w:pPr>
@@ -1118,21 +1091,124 @@
         <w:rPr>
           <w:rtl w:val="0"/>
         </w:rPr>
-        <w:t xml:space="preserve"> as the final implementation, we believe custom_score heuristic function takes into account all these separate contributions and gives the most stable performance if the same combination is ran repeatedly several times. So we consider </w:t>
+        <w:t xml:space="preserve"> as the final implementation, we believe custom_score heuristic function takes into account all these separate contributions and gives the most stable performance if the same combination is ran repeatedly several times. </w:t>
+      </w:r>
+    </w:p>
+    <w:p>
+      <w:pPr>
+        <w:contextualSpacing w:val="0"/>
+        <w:rPr/>
+      </w:pPr>
+      <w:r>
+        <w:rPr>
+          <w:rtl w:val="0"/>
+        </w:rPr>
+      </w:r>
+    </w:p>
+    <w:p>
+      <w:pPr>
+        <w:ind w:firstLine="720"/>
+        <w:contextualSpacing w:val="0"/>
+        <w:rPr/>
+      </w:pPr>
+      <w:r>
+        <w:rPr>
+          <w:rtl w:val="0"/>
+        </w:rPr>
+        <w:t xml:space="preserve">We recommend using </w:t>
       </w:r>
       <w:r>
         <w:rPr>
           <w:b w:val="1"/>
           <w:rtl w:val="0"/>
         </w:rPr>
-        <w:t xml:space="preserve">custom_score</w:t>
-      </w:r>
-      <w:r>
-        <w:rPr>
-          <w:rtl w:val="0"/>
-        </w:rPr>
-        <w:t xml:space="preserve"> our best heuristic function although even custom_score_2 or custom_score_3 could equally be our chosen heuristic function.</w:t>
-        <w:br w:type="textWrapping"/>
+        <w:t xml:space="preserve">custom_score </w:t>
+      </w:r>
+      <w:r>
+        <w:rPr>
+          <w:rtl w:val="0"/>
+        </w:rPr>
+        <w:t xml:space="preserve"> as the main heuristic scoring function.</w:t>
+      </w:r>
+    </w:p>
+    <w:p>
+      <w:pPr>
+        <w:contextualSpacing w:val="0"/>
+        <w:rPr/>
+      </w:pPr>
+      <w:r>
+        <w:rPr>
+          <w:rtl w:val="0"/>
+        </w:rPr>
+        <w:t xml:space="preserve">Looking at the plot in the figure below showing the performance of each heuristic for 10 different tournament trial runs, we observe that the winning rate for custom_score is better than the rest.</w:t>
+      </w:r>
+    </w:p>
+    <w:p>
+      <w:pPr>
+        <w:contextualSpacing w:val="0"/>
+        <w:rPr/>
+      </w:pPr>
+      <w:r>
+        <w:rPr>
+          <w:rtl w:val="0"/>
+        </w:rPr>
+        <w:t xml:space="preserve">Although custom_score_3 has a comparable winning rate, especially in rounds 1,3, 4, 5, 7, 9 and 10, nevertheless, the complexity of custom_score_3 is far more than that for custom_score and is not fast enough. Custom_score_2 also has a decent performance  and in some cases(rounds 4,5,9 and 10) even better than custom_score, however, it is more complex and is not fast in most cases.</w:t>
+      </w:r>
+    </w:p>
+    <w:p>
+      <w:pPr>
+        <w:contextualSpacing w:val="0"/>
+        <w:rPr/>
+      </w:pPr>
+      <w:r>
+        <w:rPr>
+          <w:rtl w:val="0"/>
+        </w:rPr>
+      </w:r>
+    </w:p>
+    <w:p>
+      <w:pPr>
+        <w:contextualSpacing w:val="0"/>
+        <w:rPr/>
+      </w:pPr>
+      <w:r>
+        <w:drawing>
+          <wp:inline distB="114300" distT="114300" distL="114300" distR="114300">
+            <wp:extent cx="5943600" cy="4457700"/>
+            <wp:effectExtent b="0" l="0" r="0" t="0"/>
+            <wp:docPr descr="Heuristic_Performance_Stacked-bar-Chart.png" id="1" name="image2.png"/>
+            <a:graphic>
+              <a:graphicData uri="http://schemas.openxmlformats.org/drawingml/2006/picture">
+                <pic:pic>
+                  <pic:nvPicPr>
+                    <pic:cNvPr descr="Heuristic_Performance_Stacked-bar-Chart.png" id="0" name="image2.png"/>
+                    <pic:cNvPicPr preferRelativeResize="0"/>
+                  </pic:nvPicPr>
+                  <pic:blipFill>
+                    <a:blip r:embed="rId5"/>
+                    <a:srcRect b="0" l="0" r="0" t="0"/>
+                    <a:stretch>
+                      <a:fillRect/>
+                    </a:stretch>
+                  </pic:blipFill>
+                  <pic:spPr>
+                    <a:xfrm>
+                      <a:off x="0" y="0"/>
+                      <a:ext cx="5943600" cy="4457700"/>
+                    </a:xfrm>
+                    <a:prstGeom prst="rect"/>
+                    <a:ln/>
+                  </pic:spPr>
+                </pic:pic>
+              </a:graphicData>
+            </a:graphic>
+          </wp:inline>
+        </w:drawing>
+      </w:r>
+      <w:r>
+        <w:rPr>
+          <w:rtl w:val="0"/>
+        </w:rPr>
         <w:br w:type="textWrapping"/>
         <w:t xml:space="preserve">The heuristic implementation(custom_score_3, custom_score_2, custom_score) which led to the best performance as shown in the code.</w:t>
       </w:r>
@@ -1392,6 +1468,7 @@
         <w:szCs w:val="22"/>
         <w:u w:val="none"/>
         <w:vertAlign w:val="baseline"/>
+        <w:lang w:val="en"/>
       </w:rPr>
     </w:rPrDefault>
     <w:pPrDefault>
@@ -1406,6 +1483,7 @@
           <w:right w:space="0" w:sz="0" w:val="nil"/>
           <w:between w:space="0" w:sz="0" w:val="nil"/>
         </w:pBdr>
+        <w:shd w:fill="auto" w:val="clear"/>
         <w:spacing w:after="0" w:before="0" w:line="276" w:lineRule="auto"/>
         <w:ind w:left="0" w:right="0" w:firstLine="0"/>
         <w:jc w:val="left"/>
@@ -1425,7 +1503,6 @@
     <w:pPr>
       <w:keepNext w:val="1"/>
       <w:keepLines w:val="1"/>
-      <w:pBdr/>
       <w:spacing w:after="120" w:before="400" w:lineRule="auto"/>
       <w:contextualSpacing w:val="1"/>
     </w:pPr>
@@ -1441,7 +1518,6 @@
     <w:pPr>
       <w:keepNext w:val="1"/>
       <w:keepLines w:val="1"/>
-      <w:pBdr/>
       <w:spacing w:after="120" w:before="360" w:lineRule="auto"/>
       <w:contextualSpacing w:val="1"/>
     </w:pPr>
@@ -1458,7 +1534,6 @@
     <w:pPr>
       <w:keepNext w:val="1"/>
       <w:keepLines w:val="1"/>
-      <w:pBdr/>
       <w:spacing w:after="80" w:before="320" w:lineRule="auto"/>
       <w:contextualSpacing w:val="1"/>
     </w:pPr>
@@ -1476,7 +1551,6 @@
     <w:pPr>
       <w:keepNext w:val="1"/>
       <w:keepLines w:val="1"/>
-      <w:pBdr/>
       <w:spacing w:after="80" w:before="280" w:lineRule="auto"/>
       <w:contextualSpacing w:val="1"/>
     </w:pPr>
@@ -1493,7 +1567,6 @@
     <w:pPr>
       <w:keepNext w:val="1"/>
       <w:keepLines w:val="1"/>
-      <w:pBdr/>
       <w:spacing w:after="80" w:before="240" w:lineRule="auto"/>
       <w:contextualSpacing w:val="1"/>
     </w:pPr>
@@ -1510,7 +1583,6 @@
     <w:pPr>
       <w:keepNext w:val="1"/>
       <w:keepLines w:val="1"/>
-      <w:pBdr/>
       <w:spacing w:after="80" w:before="240" w:lineRule="auto"/>
       <w:contextualSpacing w:val="1"/>
     </w:pPr>
@@ -1528,7 +1600,6 @@
     <w:pPr>
       <w:keepNext w:val="1"/>
       <w:keepLines w:val="1"/>
-      <w:pBdr/>
       <w:spacing w:after="60" w:before="0" w:lineRule="auto"/>
       <w:contextualSpacing w:val="1"/>
     </w:pPr>
@@ -1544,7 +1615,6 @@
     <w:pPr>
       <w:keepNext w:val="1"/>
       <w:keepLines w:val="1"/>
-      <w:pBdr/>
       <w:spacing w:after="320" w:before="0" w:lineRule="auto"/>
       <w:contextualSpacing w:val="1"/>
     </w:pPr>

</xml_diff>